<commit_message>
Add exported Word and PDF docs
</commit_message>
<xml_diff>
--- a/export/jupiterone-query-language.docx
+++ b/export/jupiterone-query-language.docx
@@ -2822,7 +2822,19 @@
         <w:t xml:space="preserve"> </w:t>
       </w:r>
       <w:r>
-        <w:t xml:space="preserve">an exclamation point (!).</w:t>
+        <w:t xml:space="preserve">an exclamation point:</w:t>
+      </w:r>
+      <w:r>
+        <w:t xml:space="preserve"> </w:t>
+      </w:r>
+      <w:r>
+        <w:rPr>
+          <w:rStyle w:val="VerbatimChar"/>
+        </w:rPr>
+        <w:t xml:space="preserve">!</w:t>
+      </w:r>
+      <w:r>
+        <w:t xml:space="preserve">.</w:t>
       </w:r>
     </w:p>
     <w:p>
@@ -2925,6 +2937,72 @@
           <w:rStyle w:val="VerbatimChar"/>
         </w:rPr>
         <w:t xml:space="preserve">Find aws_ebs_volume that !USES aws_ec2_instance</w:t>
+      </w:r>
+    </w:p>
+    <w:p>
+      <w:pPr>
+        <w:pStyle w:val="FirstParagraph"/>
+      </w:pPr>
+      <w:r>
+        <w:t xml:space="preserve">It is important to note that the above query returns</w:t>
+      </w:r>
+      <w:r>
+        <w:t xml:space="preserve"> </w:t>
+      </w:r>
+      <w:r>
+        <w:rPr>
+          <w:rStyle w:val="VerbatimChar"/>
+        </w:rPr>
+        <w:t xml:space="preserve">aws_ebs_volume</w:t>
+      </w:r>
+      <w:r>
+        <w:t xml:space="preserve"> </w:t>
+      </w:r>
+      <w:r>
+        <w:t xml:space="preserve">entities.</w:t>
+      </w:r>
+      <w:r>
+        <w:t xml:space="preserve"> </w:t>
+      </w:r>
+      <w:r>
+        <w:t xml:space="preserve">If the query were constructed the other way around –</w:t>
+      </w:r>
+    </w:p>
+    <w:p>
+      <w:pPr>
+        <w:pStyle w:val="SourceCode"/>
+      </w:pPr>
+      <w:r>
+        <w:rPr>
+          <w:rStyle w:val="VerbatimChar"/>
+        </w:rPr>
+        <w:t xml:space="preserve">Find aws_ec2_instance that !USES aws_ebs_volume</w:t>
+      </w:r>
+    </w:p>
+    <w:p>
+      <w:pPr>
+        <w:pStyle w:val="FirstParagraph"/>
+      </w:pPr>
+      <w:r>
+        <w:t xml:space="preserve">– it would return a list of</w:t>
+      </w:r>
+      <w:r>
+        <w:t xml:space="preserve"> </w:t>
+      </w:r>
+      <w:r>
+        <w:rPr>
+          <w:rStyle w:val="VerbatimChar"/>
+        </w:rPr>
+        <w:t xml:space="preserve">aws_ec2_instances</w:t>
+      </w:r>
+      <w:r>
+        <w:t xml:space="preserve">, if it does not have an EBS</w:t>
+      </w:r>
+      <w:r>
+        <w:t xml:space="preserve"> </w:t>
+      </w:r>
+      <w:r>
+        <w:t xml:space="preserve">volume attached.</w:t>
       </w:r>
     </w:p>
     <w:p>

</xml_diff>